<commit_message>
Refine facilitator guide: brand colors, CPS accuracy, download buttons
- Apply KeySteps brand palette (navy, orange, pink-red, lime, yellow) to
  activity_guide_facilitators.docx, replacing Google Material colors
- Remove decorative elements (emojis, dedication line) for a more
  grounded, professional tone
- Tighten CPS cognitive spontaneity framing to map precisely to items 9
  (role variety) and 10 (unconventional object use), replacing the vague
  'repeating storylines' barrier with role/object-specific language
- Swap print buttons on all 5 activity pages to download the .docx
  facilitator guide directly

Co-Authored-By: Claude Sonnet 4.6 <noreply@anthropic.com>
</commit_message>
<xml_diff>
--- a/activity_guide_facilitators.docx
+++ b/activity_guide_facilitators.docx
@@ -2239,27 +2239,27 @@
                 <w:sz w:val="22"/>
                 <w:szCs w:val="22"/>
               </w:rPr>
-              <w:t xml:space="preserve">孩子等待指令才行動；每日重複同一故事線，缺乏新意</w:t>
-            </w:r>
-          </w:p>
-        </w:tc>
-        <w:tc>
-          <w:tcPr>
-            <w:tcBorders>
-              <w:top w:val="single" w:color="CCCCCC" w:sz="1"/>
-              <w:left w:val="single" w:color="CCCCCC" w:sz="1"/>
-              <w:bottom w:val="single" w:color="CCCCCC" w:sz="1"/>
-              <w:right w:val="single" w:color="CCCCCC" w:sz="1"/>
-            </w:tcBorders>
-            <w:vAlign w:val="top"/>
-          </w:tcPr>
-          <w:p>
-            <w:r>
-              <w:rPr>
-                <w:sz w:val="22"/>
-                <w:szCs w:val="22"/>
-              </w:rPr>
-              <w:t xml:space="preserve">如何延伸孩子的想法而不變成教師主導的教學活動？</w:t>
+              <w:t xml:space="preserve">孩子等待指令才行動，不主動創作玩法；孩子只扮演固定角色，鮮少以創意方式運用物料</w:t>
+            </w:r>
+          </w:p>
+        </w:tc>
+        <w:tc>
+          <w:tcPr>
+            <w:tcBorders>
+              <w:top w:val="single" w:color="CCCCCC" w:sz="1"/>
+              <w:left w:val="single" w:color="CCCCCC" w:sz="1"/>
+              <w:bottom w:val="single" w:color="CCCCCC" w:sz="1"/>
+              <w:right w:val="single" w:color="CCCCCC" w:sz="1"/>
+            </w:tcBorders>
+            <w:vAlign w:val="top"/>
+          </w:tcPr>
+          <w:p>
+            <w:r>
+              <w:rPr>
+                <w:sz w:val="22"/>
+                <w:szCs w:val="22"/>
+              </w:rPr>
+              <w:t xml:space="preserve">如何支持孩子自主創作玩法、嘗試不同角色，並以新方式運用物料，而非依賴教師指令或固定劇情？</w:t>
             </w:r>
           </w:p>
         </w:tc>
@@ -4192,7 +4192,7 @@
                 <w:szCs w:val="22"/>
               </w:rPr>
               <w:t xml:space="preserve">小朋友成日望住我表示之後應該做咩，等指令先郁。
-每日都玩同一條故事線，冇乜新變化。
+每日扮演相同角色（永遠係廚師／媽媽），唔嘗試新角色；或只按物品既有用法玩，唔作創意延伸。
 因為要配合主題／課程要求，變到好難畀小朋友真正 improvise。</w:t>
             </w:r>
           </w:p>

</xml_diff>